<commit_message>
answer for question number 1 is completed
</commit_message>
<xml_diff>
--- a/Assignment1.docx
+++ b/Assignment1.docx
@@ -3,10 +3,647 @@
 <w:document xmlns:wpc="http://schemas.microsoft.com/office/word/2010/wordprocessingCanvas" xmlns:cx="http://schemas.microsoft.com/office/drawing/2014/chartex" xmlns:cx1="http://schemas.microsoft.com/office/drawing/2015/9/8/chartex" xmlns:cx2="http://schemas.microsoft.com/office/drawing/2015/10/21/chartex" xmlns:cx3="http://schemas.microsoft.com/office/drawing/2016/5/9/chartex" xmlns:cx4="http://schemas.microsoft.com/office/drawing/2016/5/10/chartex" xmlns:cx5="http://schemas.microsoft.com/office/drawing/2016/5/11/chartex" xmlns:cx6="http://schemas.microsoft.com/office/drawing/2016/5/12/chartex" xmlns:cx7="http://schemas.microsoft.com/office/drawing/2016/5/13/chartex" xmlns:cx8="http://schemas.microsoft.com/office/drawing/2016/5/14/chartex" xmlns:mc="http://schemas.openxmlformats.org/markup-compatibility/2006" xmlns:aink="http://schemas.microsoft.com/office/drawing/2016/ink" xmlns:am3d="http://schemas.microsoft.com/office/drawing/2017/model3d" xmlns:o="urn:schemas-microsoft-com:office:office" xmlns:r="http://schemas.openxmlformats.org/officeDocument/2006/relationships" xmlns:m="http://schemas.openxmlformats.org/officeDocument/2006/math" xmlns:v="urn:schemas-microsoft-com:vml" xmlns:wp14="http://schemas.microsoft.com/office/word/2010/wordprocessingDrawing" xmlns:wp="http://schemas.openxmlformats.org/drawingml/2006/wordprocessingDrawing" xmlns:w10="urn:schemas-microsoft-com:office:word" xmlns:w="http://schemas.openxmlformats.org/wordprocessingml/2006/main" xmlns:w14="http://schemas.microsoft.com/office/word/2010/wordml" xmlns:w15="http://schemas.microsoft.com/office/word/2012/wordml" xmlns:w16cid="http://schemas.microsoft.com/office/word/2016/wordml/cid" xmlns:w16se="http://schemas.microsoft.com/office/word/2015/wordml/symex" xmlns:wpg="http://schemas.microsoft.com/office/word/2010/wordprocessingGroup" xmlns:wpi="http://schemas.microsoft.com/office/word/2010/wordprocessingInk" xmlns:wne="http://schemas.microsoft.com/office/word/2006/wordml" xmlns:wps="http://schemas.microsoft.com/office/word/2010/wordprocessingShape" mc:Ignorable="w14 w15 w16se w16cid wp14">
   <w:body>
     <w:p>
+      <w:pPr>
+        <w:spacing w:before="240" w:line="240" w:lineRule="auto"/>
+        <w:jc w:val="center"/>
+        <w:rPr>
+          <w:rFonts w:ascii="Times New Roman" w:eastAsia="Times New Roman" w:hAnsi="Times New Roman" w:cs="Times New Roman"/>
+          <w:sz w:val="24"/>
+          <w:szCs w:val="24"/>
+        </w:rPr>
+      </w:pPr>
       <w:bookmarkStart w:id="0" w:name="_GoBack"/>
       <w:bookmarkEnd w:id="0"/>
       <w:r>
+        <w:rPr>
+          <w:rFonts w:ascii="Arial" w:eastAsia="Times New Roman" w:hAnsi="Arial" w:cs="Arial"/>
+          <w:noProof/>
+          <w:color w:val="000000"/>
+          <w:bdr w:val="none" w:sz="0" w:space="0" w:color="auto" w:frame="1"/>
+        </w:rPr>
+        <w:drawing>
+          <wp:inline distT="0" distB="0" distL="0" distR="0" wp14:anchorId="31E8E298" wp14:editId="4E49A3FB">
+            <wp:extent cx="1762125" cy="2066925"/>
+            <wp:effectExtent l="0" t="0" r="9525" b="9525"/>
+            <wp:docPr id="1" name="Picture 1"/>
+            <wp:cNvGraphicFramePr>
+              <a:graphicFrameLocks xmlns:a="http://schemas.openxmlformats.org/drawingml/2006/main" noChangeAspect="1"/>
+            </wp:cNvGraphicFramePr>
+            <a:graphic xmlns:a="http://schemas.openxmlformats.org/drawingml/2006/main">
+              <a:graphicData uri="http://schemas.openxmlformats.org/drawingml/2006/picture">
+                <pic:pic xmlns:pic="http://schemas.openxmlformats.org/drawingml/2006/picture">
+                  <pic:nvPicPr>
+                    <pic:cNvPr id="0" name="Picture 1"/>
+                    <pic:cNvPicPr>
+                      <a:picLocks noChangeAspect="1" noChangeArrowheads="1"/>
+                    </pic:cNvPicPr>
+                  </pic:nvPicPr>
+                  <pic:blipFill>
+                    <a:blip r:embed="rId5">
+                      <a:extLst>
+                        <a:ext uri="{28A0092B-C50C-407E-A947-70E740481C1C}">
+                          <a14:useLocalDpi xmlns:a14="http://schemas.microsoft.com/office/drawing/2010/main" val="0"/>
+                        </a:ext>
+                      </a:extLst>
+                    </a:blip>
+                    <a:srcRect/>
+                    <a:stretch>
+                      <a:fillRect/>
+                    </a:stretch>
+                  </pic:blipFill>
+                  <pic:spPr bwMode="auto">
+                    <a:xfrm>
+                      <a:off x="0" y="0"/>
+                      <a:ext cx="1762125" cy="2066925"/>
+                    </a:xfrm>
+                    <a:prstGeom prst="rect">
+                      <a:avLst/>
+                    </a:prstGeom>
+                    <a:noFill/>
+                    <a:ln>
+                      <a:noFill/>
+                    </a:ln>
+                  </pic:spPr>
+                </pic:pic>
+              </a:graphicData>
+            </a:graphic>
+          </wp:inline>
+        </w:drawing>
+      </w:r>
+    </w:p>
+    <w:p>
+      <w:pPr>
+        <w:spacing w:before="240" w:line="240" w:lineRule="auto"/>
+        <w:jc w:val="center"/>
+        <w:rPr>
+          <w:rFonts w:ascii="Times New Roman" w:eastAsia="Times New Roman" w:hAnsi="Times New Roman" w:cs="Times New Roman"/>
+          <w:sz w:val="24"/>
+          <w:szCs w:val="24"/>
+        </w:rPr>
+      </w:pPr>
+      <w:r>
+        <w:rPr>
+          <w:rFonts w:ascii="Times New Roman" w:eastAsia="Times New Roman" w:hAnsi="Times New Roman" w:cs="Times New Roman"/>
+          <w:color w:val="000000"/>
+          <w:sz w:val="32"/>
+          <w:szCs w:val="32"/>
+        </w:rPr>
+        <w:t>ADDIS ABABA UNIVERSITY</w:t>
+      </w:r>
+    </w:p>
+    <w:p>
+      <w:pPr>
+        <w:spacing w:before="240" w:line="480" w:lineRule="auto"/>
+        <w:jc w:val="center"/>
+        <w:rPr>
+          <w:rFonts w:ascii="Times New Roman" w:eastAsia="Times New Roman" w:hAnsi="Times New Roman" w:cs="Times New Roman"/>
+          <w:sz w:val="24"/>
+          <w:szCs w:val="24"/>
+        </w:rPr>
+      </w:pPr>
+      <w:r>
+        <w:rPr>
+          <w:rFonts w:ascii="Times New Roman" w:eastAsia="Times New Roman" w:hAnsi="Times New Roman" w:cs="Times New Roman"/>
+          <w:color w:val="000000"/>
+          <w:sz w:val="32"/>
+          <w:szCs w:val="32"/>
+        </w:rPr>
+        <w:t>ADDIS ABABA INSTITUTE OF TECHNOLOGY</w:t>
+      </w:r>
+    </w:p>
+    <w:p>
+      <w:pPr>
+        <w:spacing w:before="240" w:line="480" w:lineRule="auto"/>
+        <w:jc w:val="center"/>
+        <w:rPr>
+          <w:rFonts w:ascii="Times New Roman" w:eastAsia="Times New Roman" w:hAnsi="Times New Roman" w:cs="Times New Roman"/>
+          <w:color w:val="000000"/>
+          <w:sz w:val="32"/>
+          <w:szCs w:val="32"/>
+        </w:rPr>
+      </w:pPr>
+      <w:r>
+        <w:rPr>
+          <w:rFonts w:ascii="Times New Roman" w:eastAsia="Times New Roman" w:hAnsi="Times New Roman" w:cs="Times New Roman"/>
+          <w:color w:val="000000"/>
+          <w:sz w:val="32"/>
+          <w:szCs w:val="32"/>
+        </w:rPr>
+        <w:t>CENTER OF INFORMATION TECHNOLOGY AND SCIENTIFIC COMPUTING</w:t>
+      </w:r>
+    </w:p>
+    <w:p>
+      <w:pPr>
+        <w:spacing w:before="240" w:line="480" w:lineRule="auto"/>
+        <w:ind w:left="720"/>
+        <w:jc w:val="center"/>
+        <w:rPr>
+          <w:rFonts w:ascii="Times New Roman" w:eastAsia="Times New Roman" w:hAnsi="Times New Roman" w:cs="Times New Roman"/>
+          <w:color w:val="000000"/>
+          <w:sz w:val="32"/>
+          <w:szCs w:val="32"/>
+        </w:rPr>
+      </w:pPr>
+      <w:r>
+        <w:rPr>
+          <w:rFonts w:ascii="Times New Roman" w:eastAsia="Times New Roman" w:hAnsi="Times New Roman" w:cs="Times New Roman"/>
+          <w:color w:val="000000"/>
+          <w:sz w:val="32"/>
+          <w:szCs w:val="32"/>
+        </w:rPr>
+        <w:t>FUNDAMENTALS WEB DESIGN AND DEVELOPMENT</w:t>
+      </w:r>
+    </w:p>
+    <w:p>
+      <w:pPr>
+        <w:spacing w:before="240" w:line="240" w:lineRule="auto"/>
+        <w:jc w:val="center"/>
+        <w:rPr>
+          <w:rFonts w:ascii="Times New Roman" w:eastAsia="Times New Roman" w:hAnsi="Times New Roman" w:cs="Times New Roman"/>
+          <w:b/>
+          <w:bCs/>
+          <w:color w:val="000000"/>
+          <w:sz w:val="36"/>
+          <w:szCs w:val="36"/>
+        </w:rPr>
+      </w:pPr>
+      <w:r>
+        <w:rPr>
+          <w:rFonts w:ascii="Times New Roman" w:eastAsia="Times New Roman" w:hAnsi="Times New Roman" w:cs="Times New Roman"/>
+          <w:b/>
+          <w:bCs/>
+          <w:color w:val="000000"/>
+          <w:sz w:val="32"/>
+          <w:szCs w:val="32"/>
+        </w:rPr>
+        <w:t>A</w:t>
+      </w:r>
+      <w:r>
+        <w:rPr>
+          <w:rFonts w:ascii="Times New Roman" w:eastAsia="Times New Roman" w:hAnsi="Times New Roman" w:cs="Times New Roman"/>
+          <w:b/>
+          <w:bCs/>
+          <w:color w:val="000000"/>
+          <w:sz w:val="32"/>
+          <w:szCs w:val="32"/>
+        </w:rPr>
+        <w:t>SSIGNMENT1</w:t>
+      </w:r>
+      <w:r>
+        <w:rPr>
+          <w:rFonts w:ascii="Times New Roman" w:eastAsia="Times New Roman" w:hAnsi="Times New Roman" w:cs="Times New Roman"/>
+          <w:b/>
+          <w:bCs/>
+          <w:color w:val="000000"/>
+          <w:sz w:val="36"/>
+          <w:szCs w:val="36"/>
+        </w:rPr>
+        <w:t xml:space="preserve">: - </w:t>
+      </w:r>
+      <w:r>
+        <w:rPr>
+          <w:rFonts w:ascii="Times New Roman" w:eastAsia="Times New Roman" w:hAnsi="Times New Roman" w:cs="Times New Roman"/>
+          <w:color w:val="000000"/>
+          <w:sz w:val="32"/>
+          <w:szCs w:val="32"/>
+        </w:rPr>
+        <w:t>HISTORY OF</w:t>
+      </w:r>
+      <w:r>
+        <w:rPr>
+          <w:rFonts w:ascii="Times New Roman" w:eastAsia="Times New Roman" w:hAnsi="Times New Roman" w:cs="Times New Roman"/>
+          <w:b/>
+          <w:bCs/>
+          <w:color w:val="000000"/>
+          <w:sz w:val="36"/>
+          <w:szCs w:val="36"/>
+        </w:rPr>
         <w:t xml:space="preserve"> </w:t>
+      </w:r>
+      <w:r>
+        <w:rPr>
+          <w:rFonts w:ascii="Times New Roman" w:eastAsia="Times New Roman" w:hAnsi="Times New Roman" w:cs="Times New Roman"/>
+          <w:sz w:val="32"/>
+          <w:szCs w:val="32"/>
+        </w:rPr>
+        <w:t>INTERNET AND WEBSITES IMPROVEMENT OVER YEARS</w:t>
+      </w:r>
+      <w:r>
+        <w:rPr>
+          <w:rFonts w:ascii="Times New Roman" w:eastAsia="Times New Roman" w:hAnsi="Times New Roman" w:cs="Times New Roman"/>
+          <w:sz w:val="24"/>
+          <w:szCs w:val="24"/>
+        </w:rPr>
+        <w:br/>
+      </w:r>
+    </w:p>
+    <w:p>
+      <w:pPr>
+        <w:spacing w:before="240" w:line="240" w:lineRule="auto"/>
+        <w:rPr>
+          <w:rFonts w:ascii="Times New Roman" w:eastAsia="Times New Roman" w:hAnsi="Times New Roman" w:cs="Times New Roman"/>
+          <w:b/>
+          <w:bCs/>
+          <w:color w:val="000000"/>
+          <w:sz w:val="36"/>
+          <w:szCs w:val="36"/>
+        </w:rPr>
+      </w:pPr>
+      <w:r>
+        <w:rPr>
+          <w:rFonts w:ascii="Times New Roman" w:eastAsia="Times New Roman" w:hAnsi="Times New Roman" w:cs="Times New Roman"/>
+          <w:b/>
+          <w:bCs/>
+          <w:color w:val="000000"/>
+          <w:sz w:val="28"/>
+          <w:szCs w:val="28"/>
+        </w:rPr>
+        <w:t xml:space="preserve">Prepared By: </w:t>
+      </w:r>
+      <w:r>
+        <w:rPr>
+          <w:rFonts w:ascii="Times New Roman" w:eastAsia="Times New Roman" w:hAnsi="Times New Roman" w:cs="Times New Roman"/>
+          <w:color w:val="000000"/>
+          <w:sz w:val="28"/>
+          <w:szCs w:val="28"/>
+        </w:rPr>
+        <w:t xml:space="preserve">- </w:t>
+      </w:r>
+      <w:proofErr w:type="spellStart"/>
+      <w:r>
+        <w:rPr>
+          <w:rFonts w:ascii="Times New Roman" w:eastAsia="Times New Roman" w:hAnsi="Times New Roman" w:cs="Times New Roman"/>
+          <w:color w:val="000000"/>
+          <w:sz w:val="28"/>
+          <w:szCs w:val="28"/>
+        </w:rPr>
+        <w:t>Keiredin</w:t>
+      </w:r>
+      <w:proofErr w:type="spellEnd"/>
+      <w:r>
+        <w:rPr>
+          <w:rFonts w:ascii="Times New Roman" w:eastAsia="Times New Roman" w:hAnsi="Times New Roman" w:cs="Times New Roman"/>
+          <w:color w:val="000000"/>
+          <w:sz w:val="28"/>
+          <w:szCs w:val="28"/>
+        </w:rPr>
+        <w:t xml:space="preserve"> Aman</w:t>
+      </w:r>
+    </w:p>
+    <w:p>
+      <w:pPr>
+        <w:spacing w:before="240" w:line="240" w:lineRule="auto"/>
+        <w:ind w:left="720" w:firstLine="720"/>
+        <w:rPr>
+          <w:rFonts w:ascii="Times New Roman" w:eastAsia="Times New Roman" w:hAnsi="Times New Roman" w:cs="Times New Roman"/>
+          <w:sz w:val="24"/>
+          <w:szCs w:val="24"/>
+        </w:rPr>
+      </w:pPr>
+      <w:r>
+        <w:rPr>
+          <w:rFonts w:ascii="Times New Roman" w:eastAsia="Times New Roman" w:hAnsi="Times New Roman" w:cs="Times New Roman"/>
+          <w:b/>
+          <w:bCs/>
+          <w:sz w:val="24"/>
+          <w:szCs w:val="24"/>
+        </w:rPr>
+        <w:t xml:space="preserve">    </w:t>
+      </w:r>
+      <w:r>
+        <w:rPr>
+          <w:rFonts w:ascii="Times New Roman" w:eastAsia="Times New Roman" w:hAnsi="Times New Roman" w:cs="Times New Roman"/>
+          <w:b/>
+          <w:bCs/>
+          <w:sz w:val="24"/>
+          <w:szCs w:val="24"/>
+        </w:rPr>
+        <w:t>-</w:t>
+      </w:r>
+      <w:r>
+        <w:rPr>
+          <w:rFonts w:ascii="Times New Roman" w:eastAsia="Times New Roman" w:hAnsi="Times New Roman" w:cs="Times New Roman"/>
+          <w:sz w:val="24"/>
+          <w:szCs w:val="24"/>
+        </w:rPr>
+        <w:t xml:space="preserve"> ID: ATR/6533/11</w:t>
+      </w:r>
+    </w:p>
+    <w:p>
+      <w:pPr>
+        <w:spacing w:before="240" w:line="240" w:lineRule="auto"/>
+        <w:jc w:val="center"/>
+        <w:rPr>
+          <w:rFonts w:ascii="Times New Roman" w:eastAsia="Times New Roman" w:hAnsi="Times New Roman" w:cs="Times New Roman"/>
+          <w:b/>
+          <w:bCs/>
+          <w:color w:val="000000"/>
+          <w:sz w:val="28"/>
+          <w:szCs w:val="28"/>
+        </w:rPr>
+      </w:pPr>
+    </w:p>
+    <w:p>
+      <w:pPr>
+        <w:spacing w:before="240" w:line="240" w:lineRule="auto"/>
+        <w:jc w:val="center"/>
+        <w:rPr>
+          <w:rFonts w:ascii="Times New Roman" w:eastAsia="Times New Roman" w:hAnsi="Times New Roman" w:cs="Times New Roman"/>
+          <w:b/>
+          <w:bCs/>
+          <w:color w:val="000000"/>
+          <w:sz w:val="28"/>
+          <w:szCs w:val="28"/>
+        </w:rPr>
+      </w:pPr>
+    </w:p>
+    <w:p>
+      <w:pPr>
+        <w:spacing w:before="240" w:line="240" w:lineRule="auto"/>
+        <w:ind w:left="2160" w:firstLine="720"/>
+        <w:jc w:val="center"/>
+        <w:rPr>
+          <w:rFonts w:ascii="Times New Roman" w:eastAsia="Times New Roman" w:hAnsi="Times New Roman" w:cs="Times New Roman"/>
+          <w:b/>
+          <w:bCs/>
+          <w:color w:val="000000"/>
+          <w:sz w:val="28"/>
+          <w:szCs w:val="28"/>
+        </w:rPr>
+      </w:pPr>
+    </w:p>
+    <w:p>
+      <w:pPr>
+        <w:spacing w:before="240" w:line="240" w:lineRule="auto"/>
+        <w:ind w:left="2880" w:firstLine="720"/>
+        <w:jc w:val="center"/>
+        <w:rPr>
+          <w:rFonts w:ascii="Times New Roman" w:eastAsia="Times New Roman" w:hAnsi="Times New Roman" w:cs="Times New Roman"/>
+          <w:color w:val="000000"/>
+          <w:sz w:val="28"/>
+          <w:szCs w:val="28"/>
+        </w:rPr>
+      </w:pPr>
+      <w:r>
+        <w:rPr>
+          <w:rFonts w:ascii="Times New Roman" w:eastAsia="Times New Roman" w:hAnsi="Times New Roman" w:cs="Times New Roman"/>
+          <w:b/>
+          <w:bCs/>
+          <w:color w:val="000000"/>
+          <w:sz w:val="28"/>
+          <w:szCs w:val="28"/>
+        </w:rPr>
+        <w:t xml:space="preserve">                         </w:t>
+      </w:r>
+      <w:r>
+        <w:rPr>
+          <w:rFonts w:ascii="Times New Roman" w:eastAsia="Times New Roman" w:hAnsi="Times New Roman" w:cs="Times New Roman"/>
+          <w:b/>
+          <w:bCs/>
+          <w:color w:val="000000"/>
+          <w:sz w:val="28"/>
+          <w:szCs w:val="28"/>
+        </w:rPr>
+        <w:t>Submitted to: -</w:t>
+      </w:r>
+      <w:r>
+        <w:rPr>
+          <w:rFonts w:ascii="Times New Roman" w:eastAsia="Times New Roman" w:hAnsi="Times New Roman" w:cs="Times New Roman"/>
+          <w:b/>
+          <w:bCs/>
+          <w:color w:val="000000"/>
+          <w:sz w:val="28"/>
+          <w:szCs w:val="28"/>
+        </w:rPr>
+        <w:t xml:space="preserve"> </w:t>
+      </w:r>
+      <w:r>
+        <w:rPr>
+          <w:rFonts w:ascii="Times New Roman" w:eastAsia="Times New Roman" w:hAnsi="Times New Roman" w:cs="Times New Roman"/>
+          <w:color w:val="000000"/>
+          <w:sz w:val="28"/>
+          <w:szCs w:val="28"/>
+        </w:rPr>
+        <w:t xml:space="preserve">Mr. </w:t>
+      </w:r>
+      <w:proofErr w:type="spellStart"/>
+      <w:r>
+        <w:rPr>
+          <w:rFonts w:ascii="Times New Roman" w:eastAsia="Times New Roman" w:hAnsi="Times New Roman" w:cs="Times New Roman"/>
+          <w:color w:val="000000"/>
+          <w:sz w:val="28"/>
+          <w:szCs w:val="28"/>
+        </w:rPr>
+        <w:t>Fi</w:t>
+      </w:r>
+      <w:r>
+        <w:rPr>
+          <w:rFonts w:ascii="Times New Roman" w:eastAsia="Times New Roman" w:hAnsi="Times New Roman" w:cs="Times New Roman"/>
+          <w:color w:val="000000"/>
+          <w:sz w:val="28"/>
+          <w:szCs w:val="28"/>
+        </w:rPr>
+        <w:t>ts</w:t>
+      </w:r>
+      <w:r>
+        <w:rPr>
+          <w:rFonts w:ascii="Times New Roman" w:eastAsia="Times New Roman" w:hAnsi="Times New Roman" w:cs="Times New Roman"/>
+          <w:color w:val="000000"/>
+          <w:sz w:val="28"/>
+          <w:szCs w:val="28"/>
+        </w:rPr>
+        <w:t>um</w:t>
+      </w:r>
+      <w:proofErr w:type="spellEnd"/>
+      <w:r>
+        <w:rPr>
+          <w:rFonts w:ascii="Times New Roman" w:eastAsia="Times New Roman" w:hAnsi="Times New Roman" w:cs="Times New Roman"/>
+          <w:color w:val="000000"/>
+          <w:sz w:val="28"/>
+          <w:szCs w:val="28"/>
+        </w:rPr>
+        <w:t xml:space="preserve"> Alem</w:t>
+      </w:r>
+      <w:r>
+        <w:rPr>
+          <w:rFonts w:ascii="Times New Roman" w:eastAsia="Times New Roman" w:hAnsi="Times New Roman" w:cs="Times New Roman"/>
+          <w:color w:val="000000"/>
+          <w:sz w:val="28"/>
+          <w:szCs w:val="28"/>
+        </w:rPr>
+        <w:t xml:space="preserve">u   </w:t>
+      </w:r>
+    </w:p>
+    <w:p>
+      <w:pPr>
+        <w:rPr>
+          <w:sz w:val="28"/>
+          <w:szCs w:val="28"/>
+        </w:rPr>
+      </w:pPr>
+      <w:r>
+        <w:rPr>
+          <w:sz w:val="28"/>
+          <w:szCs w:val="28"/>
+        </w:rPr>
+        <w:lastRenderedPageBreak/>
+        <w:t>1.History of internet (the evolution)</w:t>
+      </w:r>
+    </w:p>
+    <w:p>
+      <w:pPr>
+        <w:rPr>
+          <w:sz w:val="24"/>
+          <w:szCs w:val="24"/>
+        </w:rPr>
+      </w:pPr>
+      <w:r>
+        <w:rPr>
+          <w:sz w:val="24"/>
+          <w:szCs w:val="24"/>
+        </w:rPr>
+        <w:t xml:space="preserve">Before 1957 computers only worked on one task at a time. This is called Batch processing. </w:t>
+      </w:r>
+      <w:proofErr w:type="gramStart"/>
+      <w:r>
+        <w:rPr>
+          <w:sz w:val="24"/>
+          <w:szCs w:val="24"/>
+        </w:rPr>
+        <w:t>So</w:t>
+      </w:r>
+      <w:proofErr w:type="gramEnd"/>
+      <w:r>
+        <w:rPr>
+          <w:sz w:val="24"/>
+          <w:szCs w:val="24"/>
+        </w:rPr>
+        <w:t xml:space="preserve"> a way had to be found in order to connect them.</w:t>
+      </w:r>
+    </w:p>
+    <w:p>
+      <w:r>
+        <w:rPr>
+          <w:sz w:val="24"/>
+          <w:szCs w:val="24"/>
+        </w:rPr>
+        <w:t>In addition to the above</w:t>
+      </w:r>
+      <w:r>
+        <w:rPr>
+          <w:sz w:val="24"/>
+          <w:szCs w:val="24"/>
+        </w:rPr>
+        <w:t>,</w:t>
+      </w:r>
+      <w:r>
+        <w:rPr>
+          <w:sz w:val="24"/>
+          <w:szCs w:val="24"/>
+        </w:rPr>
+        <w:t xml:space="preserve"> the main catalyst for the formation of internet was the </w:t>
+      </w:r>
+      <w:r>
+        <w:rPr>
+          <w:sz w:val="24"/>
+          <w:szCs w:val="24"/>
+        </w:rPr>
+        <w:t>heating up of cold war. On October 1957 during cold war, the first unmanned satellite, sputnik1, was sent into the orbit by the Soviet Union. Because of this the “fear of Missile Gap”</w:t>
+      </w:r>
+      <w:r>
+        <w:t xml:space="preserve"> </w:t>
+      </w:r>
+      <w:r>
+        <w:t>emerged and this intern led to the birth of the ARPANET</w:t>
+      </w:r>
+      <w:r>
+        <w:t xml:space="preserve"> </w:t>
+      </w:r>
+      <w:r>
+        <w:t>(AMERICAN RESEARCH PROJECT AGENCY NETWORK) which is the forerunner of internet and the first wide area network founded by the U.S. Defen</w:t>
+      </w:r>
+      <w:r>
+        <w:t>se Department in 1960s.</w:t>
+      </w:r>
+    </w:p>
+    <w:p>
+      <w:r>
+        <w:t>The three fundamental concepts to the history of internet in addition to ARPANET was:</w:t>
+      </w:r>
+    </w:p>
+    <w:p>
+      <w:pPr>
+        <w:pStyle w:val="ListParagraph"/>
+        <w:numPr>
+          <w:ilvl w:val="0"/>
+          <w:numId w:val="2"/>
+        </w:numPr>
+        <w:rPr>
+          <w:sz w:val="24"/>
+          <w:szCs w:val="24"/>
+        </w:rPr>
+      </w:pPr>
+      <w:r>
+        <w:rPr>
+          <w:sz w:val="24"/>
+          <w:szCs w:val="24"/>
+        </w:rPr>
+        <w:t>The concept of military work by the RAND corporation in America</w:t>
+      </w:r>
+    </w:p>
+    <w:p>
+      <w:pPr>
+        <w:pStyle w:val="ListParagraph"/>
+        <w:numPr>
+          <w:ilvl w:val="0"/>
+          <w:numId w:val="2"/>
+        </w:numPr>
+        <w:rPr>
+          <w:sz w:val="24"/>
+          <w:szCs w:val="24"/>
+        </w:rPr>
+      </w:pPr>
+      <w:r>
+        <w:rPr>
+          <w:sz w:val="24"/>
+          <w:szCs w:val="24"/>
+        </w:rPr>
+        <w:t>The commercial network of the National Physical Laboratory in England and</w:t>
+      </w:r>
+    </w:p>
+    <w:p>
+      <w:pPr>
+        <w:pStyle w:val="ListParagraph"/>
+        <w:numPr>
+          <w:ilvl w:val="0"/>
+          <w:numId w:val="2"/>
+        </w:numPr>
+        <w:rPr>
+          <w:sz w:val="24"/>
+          <w:szCs w:val="24"/>
+        </w:rPr>
+      </w:pPr>
+      <w:r>
+        <w:rPr>
+          <w:sz w:val="24"/>
+          <w:szCs w:val="24"/>
+        </w:rPr>
+        <w:t>The scientific network, Cyclades, in France</w:t>
+      </w:r>
+    </w:p>
+    <w:p>
+      <w:pPr>
+        <w:rPr>
+          <w:sz w:val="24"/>
+          <w:szCs w:val="24"/>
+        </w:rPr>
+      </w:pPr>
+      <w:r>
+        <w:rPr>
+          <w:sz w:val="24"/>
+          <w:szCs w:val="24"/>
+        </w:rPr>
+        <w:t>The scientific, military, and commercial approaches of these concepts are the foundation for our modern internets. ARPANET is the most familiar of the above networks.</w:t>
       </w:r>
     </w:p>
     <w:sectPr>
@@ -111,8 +748,101 @@
       </w:pPr>
     </w:lvl>
   </w:abstractNum>
+  <w:abstractNum w:abstractNumId="1" w15:restartNumberingAfterBreak="0">
+    <w:nsid w:val="78E40BDE"/>
+    <w:multiLevelType w:val="hybridMultilevel"/>
+    <w:tmpl w:val="07A6EE20"/>
+    <w:lvl w:ilvl="0" w:tplc="7130B994">
+      <w:start w:val="1"/>
+      <w:numFmt w:val="decimal"/>
+      <w:lvlText w:val="%1."/>
+      <w:lvlJc w:val="left"/>
+      <w:pPr>
+        <w:ind w:left="720" w:hanging="360"/>
+      </w:pPr>
+      <w:rPr>
+        <w:rFonts w:hint="default"/>
+        <w:sz w:val="22"/>
+      </w:rPr>
+    </w:lvl>
+    <w:lvl w:ilvl="1" w:tplc="04090019" w:tentative="1">
+      <w:start w:val="1"/>
+      <w:numFmt w:val="lowerLetter"/>
+      <w:lvlText w:val="%2."/>
+      <w:lvlJc w:val="left"/>
+      <w:pPr>
+        <w:ind w:left="1440" w:hanging="360"/>
+      </w:pPr>
+    </w:lvl>
+    <w:lvl w:ilvl="2" w:tplc="0409001B" w:tentative="1">
+      <w:start w:val="1"/>
+      <w:numFmt w:val="lowerRoman"/>
+      <w:lvlText w:val="%3."/>
+      <w:lvlJc w:val="right"/>
+      <w:pPr>
+        <w:ind w:left="2160" w:hanging="180"/>
+      </w:pPr>
+    </w:lvl>
+    <w:lvl w:ilvl="3" w:tplc="0409000F" w:tentative="1">
+      <w:start w:val="1"/>
+      <w:numFmt w:val="decimal"/>
+      <w:lvlText w:val="%4."/>
+      <w:lvlJc w:val="left"/>
+      <w:pPr>
+        <w:ind w:left="2880" w:hanging="360"/>
+      </w:pPr>
+    </w:lvl>
+    <w:lvl w:ilvl="4" w:tplc="04090019" w:tentative="1">
+      <w:start w:val="1"/>
+      <w:numFmt w:val="lowerLetter"/>
+      <w:lvlText w:val="%5."/>
+      <w:lvlJc w:val="left"/>
+      <w:pPr>
+        <w:ind w:left="3600" w:hanging="360"/>
+      </w:pPr>
+    </w:lvl>
+    <w:lvl w:ilvl="5" w:tplc="0409001B" w:tentative="1">
+      <w:start w:val="1"/>
+      <w:numFmt w:val="lowerRoman"/>
+      <w:lvlText w:val="%6."/>
+      <w:lvlJc w:val="right"/>
+      <w:pPr>
+        <w:ind w:left="4320" w:hanging="180"/>
+      </w:pPr>
+    </w:lvl>
+    <w:lvl w:ilvl="6" w:tplc="0409000F" w:tentative="1">
+      <w:start w:val="1"/>
+      <w:numFmt w:val="decimal"/>
+      <w:lvlText w:val="%7."/>
+      <w:lvlJc w:val="left"/>
+      <w:pPr>
+        <w:ind w:left="5040" w:hanging="360"/>
+      </w:pPr>
+    </w:lvl>
+    <w:lvl w:ilvl="7" w:tplc="04090019" w:tentative="1">
+      <w:start w:val="1"/>
+      <w:numFmt w:val="lowerLetter"/>
+      <w:lvlText w:val="%8."/>
+      <w:lvlJc w:val="left"/>
+      <w:pPr>
+        <w:ind w:left="5760" w:hanging="360"/>
+      </w:pPr>
+    </w:lvl>
+    <w:lvl w:ilvl="8" w:tplc="0409001B" w:tentative="1">
+      <w:start w:val="1"/>
+      <w:numFmt w:val="lowerRoman"/>
+      <w:lvlText w:val="%9."/>
+      <w:lvlJc w:val="right"/>
+      <w:pPr>
+        <w:ind w:left="6480" w:hanging="180"/>
+      </w:pPr>
+    </w:lvl>
+  </w:abstractNum>
   <w:num w:numId="1">
     <w:abstractNumId w:val="0"/>
+  </w:num>
+  <w:num w:numId="2">
+    <w:abstractNumId w:val="1"/>
   </w:num>
 </w:numbering>
 </file>

</xml_diff>